<commit_message>
Fix bugs on R code
</commit_message>
<xml_diff>
--- a/_interactive/_useful_info/Interdependence-Regionstext.docx
+++ b/_interactive/_useful_info/Interdependence-Regionstext.docx
@@ -81,7 +81,36 @@
           <w:szCs w:val="24"/>
           <w:rtl w:val="0"/>
         </w:rPr>
-        <w:t xml:space="preserve">Explore the links between where food crops come from (their native origins and traditional regions of diversity) and where they are now eaten worldwide. Hover over regions and flows to discover how much our food supplies are comprised of crops native to different regions of the world.</w:t>
+        <w:t xml:space="preserve">Explore the links between the native origins and traditional regions of diversity of food crops, and where they are now eaten worldwide. &lt;b&gt;</w:t>
+      </w:r>
+      <w:r>
+        <w:rPr>
+          <w:rFonts w:ascii="Times New Roman" w:cs="Times New Roman" w:eastAsia="Times New Roman" w:hAnsi="Times New Roman"/>
+          <w:b w:val="1"/>
+          <w:sz w:val="24"/>
+          <w:szCs w:val="24"/>
+          <w:rtl w:val="0"/>
+        </w:rPr>
+        <w:t xml:space="preserve">Hover</w:t>
+      </w:r>
+      <w:r>
+        <w:rPr>
+          <w:rFonts w:ascii="Times New Roman" w:cs="Times New Roman" w:eastAsia="Times New Roman" w:hAnsi="Times New Roman"/>
+          <w:b w:val="1"/>
+          <w:sz w:val="24"/>
+          <w:szCs w:val="24"/>
+          <w:rtl w:val="0"/>
+        </w:rPr>
+        <w:t xml:space="preserve">&lt;/b&gt;</w:t>
+      </w:r>
+      <w:r>
+        <w:rPr>
+          <w:rFonts w:ascii="Times New Roman" w:cs="Times New Roman" w:eastAsia="Times New Roman" w:hAnsi="Times New Roman"/>
+          <w:sz w:val="24"/>
+          <w:szCs w:val="24"/>
+          <w:rtl w:val="0"/>
+        </w:rPr>
+        <w:t xml:space="preserve"> over regions and flows to discover how much our food supplies are comprised of crops native to different regions of the world.</w:t>
       </w:r>
     </w:p>
     <w:p>
@@ -162,7 +191,7 @@
           <w:szCs w:val="24"/>
           <w:rtl w:val="0"/>
         </w:rPr>
-        <w:t xml:space="preserve">Each region has a color representing its own “native” crops and those colors are connected to other regions due the importance of those crops in the diets of other regions. The direction of the contribution is indicated by both the native region’s color and a gap between the connecting line and the consuming region’s segment. The magnitude of contribution is indicated by the width of the connecting line. Regional food supply values (per capita/day) were formed by deriving a weighted average of national food supply values across countries comprising each region, with national values weighted by population.</w:t>
+        <w:t xml:space="preserve">Each region has a color representing its own “native” crops and those colors are connected to other regions due the importance of those crops in the diets of other regions. The direction of the contribution is indicated by both the native region’s color and a gap between the connecting line and the consuming region’s segment. The magnitude of contribution is indicated by the width of the connecting line. Regional food supply values (per capita/day) were formed by deriving a Hola weighted average of national food supply values across countries comprising each region, with national values weighted by population.</w:t>
       </w:r>
     </w:p>
     <w:p>
@@ -190,7 +219,36 @@
           <w:szCs w:val="24"/>
           <w:rtl w:val="0"/>
         </w:rPr>
-        <w:t xml:space="preserve">Hover over each region (outside ring of the circle) to see the countries included in the region, the crops whose primary regions of diversity include the region, and a visualization of the connections between the region and other regions in regard both to its native crops’ contributions to other regions, as well as other regions’ contributions to its own food supplies.</w:t>
+        <w:t xml:space="preserve">&lt;b&gt;</w:t>
+      </w:r>
+      <w:r>
+        <w:rPr>
+          <w:rFonts w:ascii="Times New Roman" w:cs="Times New Roman" w:eastAsia="Times New Roman" w:hAnsi="Times New Roman"/>
+          <w:b w:val="1"/>
+          <w:sz w:val="24"/>
+          <w:szCs w:val="24"/>
+          <w:rtl w:val="0"/>
+        </w:rPr>
+        <w:t xml:space="preserve">Hover</w:t>
+      </w:r>
+      <w:r>
+        <w:rPr>
+          <w:rFonts w:ascii="Times New Roman" w:cs="Times New Roman" w:eastAsia="Times New Roman" w:hAnsi="Times New Roman"/>
+          <w:b w:val="1"/>
+          <w:sz w:val="24"/>
+          <w:szCs w:val="24"/>
+          <w:rtl w:val="0"/>
+        </w:rPr>
+        <w:t xml:space="preserve">&lt;/b&gt;</w:t>
+      </w:r>
+      <w:r>
+        <w:rPr>
+          <w:rFonts w:ascii="Times New Roman" w:cs="Times New Roman" w:eastAsia="Times New Roman" w:hAnsi="Times New Roman"/>
+          <w:sz w:val="24"/>
+          <w:szCs w:val="24"/>
+          <w:rtl w:val="0"/>
+        </w:rPr>
+        <w:t xml:space="preserve"> over each region (outside ring of the circle) to see the countries included in the region, the crops whose primary regions of diversity include the region, and a visualization of the connections between the region and other regions in regard both to its native crops’ contributions to other regions, as well as other regions’ contributions to its own food supplies.</w:t>
       </w:r>
     </w:p>
     <w:p>
@@ -218,7 +276,36 @@
           <w:szCs w:val="24"/>
           <w:rtl w:val="0"/>
         </w:rPr>
-        <w:t xml:space="preserve">Hover over the lines connecting regions (within the circle) to see the contribution of specific regions to other regions. A selected list of native crops with the greatest contribution to the consuming region is also displayed.  </w:t>
+        <w:t xml:space="preserve">&lt;b&gt;</w:t>
+      </w:r>
+      <w:r>
+        <w:rPr>
+          <w:rFonts w:ascii="Times New Roman" w:cs="Times New Roman" w:eastAsia="Times New Roman" w:hAnsi="Times New Roman"/>
+          <w:b w:val="1"/>
+          <w:sz w:val="24"/>
+          <w:szCs w:val="24"/>
+          <w:rtl w:val="0"/>
+        </w:rPr>
+        <w:t xml:space="preserve">Hover</w:t>
+      </w:r>
+      <w:r>
+        <w:rPr>
+          <w:rFonts w:ascii="Times New Roman" w:cs="Times New Roman" w:eastAsia="Times New Roman" w:hAnsi="Times New Roman"/>
+          <w:b w:val="1"/>
+          <w:sz w:val="24"/>
+          <w:szCs w:val="24"/>
+          <w:rtl w:val="0"/>
+        </w:rPr>
+        <w:t xml:space="preserve">&lt;/b&gt;</w:t>
+      </w:r>
+      <w:r>
+        <w:rPr>
+          <w:rFonts w:ascii="Times New Roman" w:cs="Times New Roman" w:eastAsia="Times New Roman" w:hAnsi="Times New Roman"/>
+          <w:sz w:val="24"/>
+          <w:szCs w:val="24"/>
+          <w:rtl w:val="0"/>
+        </w:rPr>
+        <w:t xml:space="preserve"> over the lines connecting regions (within the circle) to see the contribution of specific regions to other regions. A selected list of native crops with the greatest contribution to the consuming region is also displayed.  </w:t>
       </w:r>
     </w:p>
     <w:p>
@@ -564,7 +651,7 @@
           <w:szCs w:val="24"/>
           <w:rtl w:val="0"/>
         </w:rPr>
-        <w:t xml:space="preserve">Primary region of diversity of cassava, cocoa beans, cottonseed oil, groundnut, palm oil, pimento, pineapples, sweet potatoes, tea, yams, and yautia (roots other commodity).</w:t>
+        <w:t xml:space="preserve">Primary region of diversity of cassava, cocoa beans, cottonseed oil, groundnut, mate (tea commodity), palm oil, pimento, pineapples, sweet potatoes, yams, and yautia (roots other commodity).</w:t>
       </w:r>
     </w:p>
     <w:p>
@@ -674,7 +761,7 @@
           <w:szCs w:val="24"/>
           <w:rtl w:val="0"/>
         </w:rPr>
-        <w:t xml:space="preserve">Includes Benin, Burkina Faso, Cabo Verde, Chad, Côte d'Ivoire, Gambia, Ghana, Guinea, Guinea-Bissau, Liberia, Mali, Mauritania, Niger, Nigeria, Senegal, Sierra Leone, and Togo.</w:t>
+        <w:t xml:space="preserve">Includes Benin, Burkina Faso, Cabo Verde, Chad, Cote d'Ivoire, Gambia, Ghana, Guinea, Guinea-Bissau, Liberia, Mali, Mauritania, Niger, Nigeria, Senegal, Sierra Leone, and Togo.</w:t>
       </w:r>
     </w:p>
     <w:p>
@@ -1294,7 +1381,7 @@
           <w:szCs w:val="24"/>
           <w:rtl w:val="0"/>
         </w:rPr>
-        <w:t xml:space="preserve">Primary region of diversity of barley; chickpeas, faba beans and lentils (pulses other commodity); dates; grapes; olives; onions; peas; rye; sesame and wheat.</w:t>
+        <w:t xml:space="preserve">Primary region of diversity of barley; chickpeas, faba beans and lentils (pulses other commodity); dates; grapes; olives; onions; peas; rye; sesame; and wheat.</w:t>
       </w:r>
     </w:p>
     <w:p>
@@ -1418,7 +1505,7 @@
           <w:szCs w:val="24"/>
           <w:rtl w:val="0"/>
         </w:rPr>
-        <w:t xml:space="preserve">Primary region of diversity of bananas &amp; plantains; chickpeas, lentils and pigeonpeas (pulses other commodity); coconuts; dates; lemons &amp; limes; millets; pepper; rice; sesame; sugarcane  sugar commodity); taro (roots other commodity); tea; and yams.</w:t>
+        <w:t xml:space="preserve">Primary region of diversity of bananas &amp; plantains; chickpeas, lentils and pigeonpeas (pulses other commodity); coconuts; dates; lemons &amp; limes; millets; pepper; rice; sesame; sugarcane  (sugar commodity); taro (roots other commodity); tea; and yams.</w:t>
       </w:r>
     </w:p>
     <w:p>
@@ -1749,7 +1836,36 @@
           <w:szCs w:val="24"/>
           <w:rtl w:val="0"/>
         </w:rPr>
-        <w:t xml:space="preserve">Explore the links between where food crops come from (their native origins and traditional regions of diversity) and where they are now produced worldwide. Hover over regions and flows to discover how much our agricultural production areas are comprised of crops native to different regions of the world.</w:t>
+        <w:t xml:space="preserve">Explore the links between the native origins and traditional regions of diversity of food crops, and where they are now produced worldwide. &lt;b&gt;</w:t>
+      </w:r>
+      <w:r>
+        <w:rPr>
+          <w:rFonts w:ascii="Times New Roman" w:cs="Times New Roman" w:eastAsia="Times New Roman" w:hAnsi="Times New Roman"/>
+          <w:b w:val="1"/>
+          <w:sz w:val="24"/>
+          <w:szCs w:val="24"/>
+          <w:rtl w:val="0"/>
+        </w:rPr>
+        <w:t xml:space="preserve">Hover</w:t>
+      </w:r>
+      <w:r>
+        <w:rPr>
+          <w:rFonts w:ascii="Times New Roman" w:cs="Times New Roman" w:eastAsia="Times New Roman" w:hAnsi="Times New Roman"/>
+          <w:b w:val="1"/>
+          <w:sz w:val="24"/>
+          <w:szCs w:val="24"/>
+          <w:rtl w:val="0"/>
+        </w:rPr>
+        <w:t xml:space="preserve">&lt;/b&gt;</w:t>
+      </w:r>
+      <w:r>
+        <w:rPr>
+          <w:rFonts w:ascii="Times New Roman" w:cs="Times New Roman" w:eastAsia="Times New Roman" w:hAnsi="Times New Roman"/>
+          <w:sz w:val="24"/>
+          <w:szCs w:val="24"/>
+          <w:rtl w:val="0"/>
+        </w:rPr>
+        <w:t xml:space="preserve"> over regions and flows to discover how much our agricultural production areas are comprised of crops native to different regions of the world.</w:t>
       </w:r>
     </w:p>
     <w:p>
@@ -1853,7 +1969,36 @@
           <w:szCs w:val="24"/>
           <w:rtl w:val="0"/>
         </w:rPr>
-        <w:t xml:space="preserve">Hover over each region (outside ring of the circle) to see the countries included in the region, the crops whose primary regions of diversity include the region, and a visualization of the connections between the region and other regions in regard both to its native crops’ contributions to other regions, as well as other regions’ contributions to its own agricultural production.</w:t>
+        <w:t xml:space="preserve">&lt;b&gt;</w:t>
+      </w:r>
+      <w:r>
+        <w:rPr>
+          <w:rFonts w:ascii="Times New Roman" w:cs="Times New Roman" w:eastAsia="Times New Roman" w:hAnsi="Times New Roman"/>
+          <w:b w:val="1"/>
+          <w:sz w:val="24"/>
+          <w:szCs w:val="24"/>
+          <w:rtl w:val="0"/>
+        </w:rPr>
+        <w:t xml:space="preserve">Hover</w:t>
+      </w:r>
+      <w:r>
+        <w:rPr>
+          <w:rFonts w:ascii="Times New Roman" w:cs="Times New Roman" w:eastAsia="Times New Roman" w:hAnsi="Times New Roman"/>
+          <w:b w:val="1"/>
+          <w:sz w:val="24"/>
+          <w:szCs w:val="24"/>
+          <w:rtl w:val="0"/>
+        </w:rPr>
+        <w:t xml:space="preserve">&lt;/b&gt;</w:t>
+      </w:r>
+      <w:r>
+        <w:rPr>
+          <w:rFonts w:ascii="Times New Roman" w:cs="Times New Roman" w:eastAsia="Times New Roman" w:hAnsi="Times New Roman"/>
+          <w:sz w:val="24"/>
+          <w:szCs w:val="24"/>
+          <w:rtl w:val="0"/>
+        </w:rPr>
+        <w:t xml:space="preserve"> over each region (outside ring of the circle) to see the countries included in the region, the crops whose primary regions of diversity include the region, and a visualization of the connections between the region and other regions in regard both to its native crops’ contributions to other regions, as well as other regions’ contributions to its own agricultural production.</w:t>
       </w:r>
     </w:p>
     <w:p>
@@ -1881,7 +2026,36 @@
           <w:szCs w:val="24"/>
           <w:rtl w:val="0"/>
         </w:rPr>
-        <w:t xml:space="preserve">Hover over the lines connecting regions (within the circle) to see the contribution of specific regions to other regions. A selected list of native crops with the greatest contribution to the producing region is also displayed.  </w:t>
+        <w:t xml:space="preserve">&lt;b&gt;</w:t>
+      </w:r>
+      <w:r>
+        <w:rPr>
+          <w:rFonts w:ascii="Times New Roman" w:cs="Times New Roman" w:eastAsia="Times New Roman" w:hAnsi="Times New Roman"/>
+          <w:b w:val="1"/>
+          <w:sz w:val="24"/>
+          <w:szCs w:val="24"/>
+          <w:rtl w:val="0"/>
+        </w:rPr>
+        <w:t xml:space="preserve">Hover</w:t>
+      </w:r>
+      <w:r>
+        <w:rPr>
+          <w:rFonts w:ascii="Times New Roman" w:cs="Times New Roman" w:eastAsia="Times New Roman" w:hAnsi="Times New Roman"/>
+          <w:b w:val="1"/>
+          <w:sz w:val="24"/>
+          <w:szCs w:val="24"/>
+          <w:rtl w:val="0"/>
+        </w:rPr>
+        <w:t xml:space="preserve">&lt;/b&gt;</w:t>
+      </w:r>
+      <w:r>
+        <w:rPr>
+          <w:rFonts w:ascii="Times New Roman" w:cs="Times New Roman" w:eastAsia="Times New Roman" w:hAnsi="Times New Roman"/>
+          <w:sz w:val="24"/>
+          <w:szCs w:val="24"/>
+          <w:rtl w:val="0"/>
+        </w:rPr>
+        <w:t xml:space="preserve"> over the lines connecting regions (within the circle) to see the contribution of specific regions to other regions. A selected list of native crops with the greatest contribution to the producing region is also displayed.  </w:t>
       </w:r>
     </w:p>
     <w:p>
@@ -2329,7 +2503,7 @@
           <w:szCs w:val="24"/>
           <w:rtl w:val="0"/>
         </w:rPr>
-        <w:t xml:space="preserve">Includes Benin, Burkina Faso, Cabo Verde, Chad, Côte d'Ivoire, Gambia, Ghana, Guinea, Guinea-Bissau, Liberia, Mali, Mauritania, Niger, Nigeria, Senegal, Sierra Leone, and Togo.</w:t>
+        <w:t xml:space="preserve">Includes Benin, Burkina Faso, Cabo Verde, Chad, Cote d'Ivoire, Gambia, Ghana, Guinea, Guinea-Bissau, Liberia, Mali, Mauritania, Niger, Nigeria, Senegal, Sierra Leone, and Togo.</w:t>
       </w:r>
     </w:p>
     <w:p>

</xml_diff>

<commit_message>
Text changes from Colin
</commit_message>
<xml_diff>
--- a/_interactive/_useful_info/Interdependence-Regionstext.docx
+++ b/_interactive/_useful_info/Interdependence-Regionstext.docx
@@ -248,7 +248,7 @@
           <w:szCs w:val="24"/>
           <w:rtl w:val="0"/>
         </w:rPr>
-        <w:t xml:space="preserve"> over each region (outside ring of the circle) to see the countries included in the region, the crops whose primary regions of diversity include the region, and a visualization of the connections between the region and other regions in regard both to its native crops’ contributions to other regions, as well as other regions’ contributions to its own food supplies.</w:t>
+        <w:t xml:space="preserve"> over each region (outside ring of the circle) to see the crops whose primary regions of diversity include the region, the countries assessed in this analysis located within the region, and a visualization of the connections between the region and other regions in regard both to its native crops’ contributions to other regions, as well as other regions’ contributions to its own food supplies.</w:t>
       </w:r>
     </w:p>
     <w:p>
@@ -395,7 +395,7 @@
           <w:szCs w:val="24"/>
           <w:rtl w:val="0"/>
         </w:rPr>
-        <w:t xml:space="preserve">&lt;p class="text-justify region-text-countries"&gt;Includes Canada and United States of America.&lt;/p&gt;</w:t>
+        <w:t xml:space="preserve">&lt;p class="text-justify region-text-countries"&gt;Food supply data analyzed for Canada and United States of America.&lt;/p&gt;</w:t>
       </w:r>
     </w:p>
     <w:p>
@@ -457,7 +457,7 @@
           <w:szCs w:val="24"/>
           <w:rtl w:val="0"/>
         </w:rPr>
-        <w:t xml:space="preserve">&lt;p class="text-justify region-text-countries"&gt;Includes Belize, Costa Rica, El Salvador, Guatemala, Honduras, Mexico, Nicaragua, and Panama.&lt;/p&gt;</w:t>
+        <w:t xml:space="preserve">&lt;p class="text-justify region-text-countries"&gt;Food supply data analyzed for Belize, Costa Rica, El Salvador, Guatemala, Honduras, Mexico, Nicaragua, and Panama.&lt;/p&gt;</w:t>
       </w:r>
     </w:p>
     <w:p>
@@ -519,7 +519,7 @@
           <w:szCs w:val="24"/>
           <w:rtl w:val="0"/>
         </w:rPr>
-        <w:t xml:space="preserve">&lt;p class="text-justify region-text-countries"&gt;Includes Antigua and Barbuda, Bahamas, Barbados, Bermuda, Cuba, Dominica, Dominican Republic, Grenada, Haiti, Jamaica, Saint Kitts and Nevis, Saint Lucia, Saint Vincent and the Grenadines, and Trinidad and Tobago.&lt;/p&gt;</w:t>
+        <w:t xml:space="preserve">&lt;p class="text-justify region-text-countries"&gt;Food supply data analyzed for Antigua and Barbuda, Bahamas, Barbados, Bermuda, Cuba, Dominica, Dominican Republic, Grenada, Haiti, Jamaica, Saint Kitts and Nevis, Saint Lucia, Saint Vincent and the Grenadines, and Trinidad and Tobago.&lt;/p&gt;</w:t>
       </w:r>
     </w:p>
     <w:p>
@@ -581,7 +581,7 @@
           <w:szCs w:val="24"/>
           <w:rtl w:val="0"/>
         </w:rPr>
-        <w:t xml:space="preserve">&lt;p class="text-justify region-text-countries"&gt;Includes Bolivia, Chile, Colombia, Ecuador, and Peru.&lt;/p&gt;</w:t>
+        <w:t xml:space="preserve">&lt;p class="text-justify region-text-countries"&gt;Food supply data analyzed for Bolivia, Chile, Colombia, Ecuador, and Peru.&lt;/p&gt;</w:t>
       </w:r>
     </w:p>
     <w:p>
@@ -643,7 +643,7 @@
           <w:szCs w:val="24"/>
           <w:rtl w:val="0"/>
         </w:rPr>
-        <w:t xml:space="preserve">&lt;p class="text-justify region-text-countries"&gt;Includes Bolivia, Brazil, Colombia, Ecuador, Guyana, Paraguay, Peru, Suriname, and Venezuela.&lt;/p&gt;</w:t>
+        <w:t xml:space="preserve">&lt;p class="text-justify region-text-countries"&gt;Food supply data analyzed for Bolivia, Brazil, Colombia, Ecuador, Guyana, Paraguay, Peru, Suriname, and Venezuela.&lt;/p&gt;</w:t>
       </w:r>
     </w:p>
     <w:p>
@@ -705,7 +705,7 @@
           <w:szCs w:val="24"/>
           <w:rtl w:val="0"/>
         </w:rPr>
-        <w:t xml:space="preserve">&lt;p class="text-justify region-text-countries"&gt;Includes Argentina, Chile, and Uruguay.&lt;/p&gt;</w:t>
+        <w:t xml:space="preserve">&lt;p class="text-justify region-text-countries"&gt;Food supply data analyzed for Argentina, Chile, and Uruguay.&lt;/p&gt;</w:t>
       </w:r>
     </w:p>
     <w:p>
@@ -767,7 +767,7 @@
           <w:szCs w:val="24"/>
           <w:rtl w:val="0"/>
         </w:rPr>
-        <w:t xml:space="preserve">&lt;p class="text-justify region-text-countries"&gt;Includes Benin, Burkina Faso, Cabo Verde, Chad, Cote d'Ivoire, Gambia, Ghana, Guinea, Guinea-Bissau, Liberia, Mali, Mauritania, Niger, Nigeria, Senegal, Sierra Leone, and Togo.&lt;/p&gt;</w:t>
+        <w:t xml:space="preserve">&lt;p class="text-justify region-text-countries"&gt;Food supply data analyzed for Benin, Burkina Faso, Cabo Verde, Chad, Cote d'Ivoire, Gambia, Ghana, Guinea, Guinea-Bissau, Liberia, Mali, Mauritania, Niger, Nigeria, Senegal, Sierra Leone, and Togo.&lt;/p&gt;</w:t>
       </w:r>
     </w:p>
     <w:p>
@@ -829,7 +829,7 @@
           <w:szCs w:val="24"/>
           <w:rtl w:val="0"/>
         </w:rPr>
-        <w:t xml:space="preserve">&lt;p class="text-justify region-text-countries"&gt;Includes Angola, Cameroon, Central African Republic, Congo, Gabon, and Sao Tome and Principe.&lt;/p&gt;</w:t>
+        <w:t xml:space="preserve">&lt;p class="text-justify region-text-countries"&gt;Food supply data analyzed for Angola, Cameroon, Central African Republic, Congo, Gabon, and Sao Tome and Principe.&lt;/p&gt;</w:t>
       </w:r>
     </w:p>
     <w:p>
@@ -891,7 +891,7 @@
           <w:szCs w:val="24"/>
           <w:rtl w:val="0"/>
         </w:rPr>
-        <w:t xml:space="preserve">&lt;p class="text-justify region-text-countries"&gt;Includes Djibouti, Ethiopia, Kenya, Rwanda, Somalia, Sudan (former), and Uganda.&lt;/p&gt;</w:t>
+        <w:t xml:space="preserve">&lt;p class="text-justify region-text-countries"&gt;Food supply data analyzed for Djibouti, Ethiopia, Kenya, Rwanda, Somalia, Sudan (former), and Uganda.&lt;/p&gt;</w:t>
       </w:r>
     </w:p>
     <w:p>
@@ -953,7 +953,7 @@
           <w:szCs w:val="24"/>
           <w:rtl w:val="0"/>
         </w:rPr>
-        <w:t xml:space="preserve">&lt;p class="text-justify region-text-countries"&gt;Includes Angola, Botswana, Lesotho, Malawi, Mozambique, Namibia, South Africa, Swaziland, United Republic of Tanzania, Zambia, and Zimbabwe.&lt;/p&gt;</w:t>
+        <w:t xml:space="preserve">&lt;p class="text-justify region-text-countries"&gt;Food supply data analyzed for Angola, Botswana, Lesotho, Malawi, Mozambique, Namibia, South Africa, Swaziland, United Republic of Tanzania, Zambia, and Zimbabwe.&lt;/p&gt;</w:t>
       </w:r>
     </w:p>
     <w:p>
@@ -1001,7 +1001,7 @@
           <w:szCs w:val="24"/>
           <w:rtl w:val="0"/>
         </w:rPr>
-        <w:t xml:space="preserve">&lt;p class="text-justify region-text-countries"&gt;Includes Madagascar and Mauritius.&lt;/p&gt;</w:t>
+        <w:t xml:space="preserve">&lt;p class="text-justify region-text-countries"&gt;Food supply data analyzed for Madagascar and Mauritius.&lt;/p&gt;</w:t>
       </w:r>
     </w:p>
     <w:p>
@@ -1063,7 +1063,7 @@
           <w:szCs w:val="24"/>
           <w:rtl w:val="0"/>
         </w:rPr>
-        <w:t xml:space="preserve">&lt;p class="text-justify region-text-countries"&gt;Includes Austria, Belgium, Denmark, Finland, France, Germany, Iceland, Ireland, Luxembourg, Netherlands, Norway, Sweden, Switzerland, and United Kingdom.&lt;/p&gt;</w:t>
+        <w:t xml:space="preserve">&lt;p class="text-justify region-text-countries"&gt;Food supply data analyzed for Austria, Belgium, Denmark, Finland, France, Germany, Iceland, Ireland, Luxembourg, Netherlands, Norway, Sweden, Switzerland, and United Kingdom.&lt;/p&gt;</w:t>
       </w:r>
     </w:p>
     <w:p>
@@ -1125,7 +1125,7 @@
           <w:szCs w:val="24"/>
           <w:rtl w:val="0"/>
         </w:rPr>
-        <w:t xml:space="preserve">&lt;p class="text-justify region-text-countries"&gt;Includes France, Italy, Portugal, and Spain.&lt;/p&gt;</w:t>
+        <w:t xml:space="preserve">&lt;p class="text-justify region-text-countries"&gt;Food supply data analyzed for France, Italy, Portugal, and Spain.&lt;/p&gt;</w:t>
       </w:r>
     </w:p>
     <w:p>
@@ -1187,7 +1187,7 @@
           <w:szCs w:val="24"/>
           <w:rtl w:val="0"/>
         </w:rPr>
-        <w:t xml:space="preserve">&lt;p class="text-justify region-text-countries"&gt;Includes Belarus, Czech Republic, Estonia, Hungary, Latvia, Lithuania, Poland, Republic of Moldova, Romania, Russian Federation, Slovakia, and Ukraine.&lt;/p&gt;</w:t>
+        <w:t xml:space="preserve">&lt;p class="text-justify region-text-countries"&gt;Food supply data analyzed for Belarus, Czech Republic, Estonia, Hungary, Latvia, Lithuania, Poland, Republic of Moldova, Romania, Russian Federation, Slovakia, and Ukraine.&lt;/p&gt;</w:t>
       </w:r>
     </w:p>
     <w:p>
@@ -1249,7 +1249,7 @@
           <w:szCs w:val="24"/>
           <w:rtl w:val="0"/>
         </w:rPr>
-        <w:t xml:space="preserve">&lt;p class="text-justify region-text-countries"&gt;Includes Albania, Armenia, Bosnia and Herzegovina, Bulgaria, Croatia, Georgia, Greece, Montenegro, Serbia, Slovenia, The former Yugoslav Republic of Macedonia, and Turkey.&lt;/p&gt;</w:t>
+        <w:t xml:space="preserve">&lt;p class="text-justify region-text-countries"&gt;Food supply data analyzed for Albania, Armenia, Bosnia and Herzegovina, Bulgaria, Croatia, Georgia, Greece, Montenegro, Serbia, Slovenia, The former Yugoslav Republic of Macedonia, and Turkey.&lt;/p&gt;</w:t>
       </w:r>
     </w:p>
     <w:p>
@@ -1311,7 +1311,7 @@
           <w:szCs w:val="24"/>
           <w:rtl w:val="0"/>
         </w:rPr>
-        <w:t xml:space="preserve">&lt;p class="text-justify region-text-countries"&gt;Includes Algeria, Cyprus, Egypt, Israel, Jordan, Lebanon, Libya, Malta, Morocco, Occupied Palestinian Territory, Syrian Arab Republic, Tunisia, and Turkey.&lt;/p&gt;</w:t>
+        <w:t xml:space="preserve">&lt;p class="text-justify region-text-countries"&gt;Food supply data analyzed for Algeria, Cyprus, Egypt, Israel, Jordan, Lebanon, Libya, Malta, Morocco, Occupied Palestinian Territory, Syrian Arab Republic, Tunisia, and Turkey.&lt;/p&gt;</w:t>
       </w:r>
     </w:p>
     <w:p>
@@ -1373,7 +1373,7 @@
           <w:szCs w:val="24"/>
           <w:rtl w:val="0"/>
         </w:rPr>
-        <w:t xml:space="preserve">&lt;p class="text-justify region-text-countries"&gt;Includes Afghanistan, Iran (Islamic Republic of), Iraq, Israel, Jordan, Kuwait, Lebanon, Occupied Palestinian Territory, Pakistan, Saudi Arabia, Syrian Arab Republic, Turkey, United Arab Emirates, and Yemen.&lt;/p&gt;</w:t>
+        <w:t xml:space="preserve">&lt;p class="text-justify region-text-countries"&gt;Food supply data analyzed for Afghanistan, Iran (Islamic Republic of), Iraq, Israel, Jordan, Kuwait, Lebanon, Occupied Palestinian Territory, Pakistan, Saudi Arabia, Syrian Arab Republic, Turkey, United Arab Emirates, and Yemen.&lt;/p&gt;</w:t>
       </w:r>
     </w:p>
     <w:p>
@@ -1435,7 +1435,7 @@
           <w:szCs w:val="24"/>
           <w:rtl w:val="0"/>
         </w:rPr>
-        <w:t xml:space="preserve">&lt;p class="text-justify region-text-countries"&gt;Includes Armenia, Azerbaijan, Georgia, Kazakhstan, Kyrgyzstan, Tajikistan, Turkmenistan, and Uzbekistan.&lt;/p&gt;</w:t>
+        <w:t xml:space="preserve">&lt;p class="text-justify region-text-countries"&gt;Food supply data analyzed for Armenia, Azerbaijan, Georgia, Kazakhstan, Kyrgyzstan, Tajikistan, Turkmenistan, and Uzbekistan.&lt;/p&gt;</w:t>
       </w:r>
     </w:p>
     <w:p>
@@ -1497,7 +1497,7 @@
           <w:szCs w:val="24"/>
           <w:rtl w:val="0"/>
         </w:rPr>
-        <w:t xml:space="preserve">&lt;p class="text-justify region-text-countries"&gt;Includes Bangladesh, India, Maldives, Nepal, and Sri Lanka.&lt;/p&gt;</w:t>
+        <w:t xml:space="preserve">&lt;p class="text-justify region-text-countries"&gt;Food supply data analyzed for Bangladesh, India, Maldives, Nepal, and Sri Lanka.&lt;/p&gt;</w:t>
       </w:r>
     </w:p>
     <w:p>
@@ -1559,7 +1559,7 @@
           <w:szCs w:val="24"/>
           <w:rtl w:val="0"/>
         </w:rPr>
-        <w:t xml:space="preserve">&lt;p class="text-justify region-text-countries"&gt;Includes China (mainland), Democratic People's Republic of Korea, Hong Kong SAR, Japan, Macao SAR, Mongolia, Republic of Korea, and Taiwan.&lt;/p&gt;</w:t>
+        <w:t xml:space="preserve">&lt;p class="text-justify region-text-countries"&gt;Food supply data analyzed for China (mainland), Democratic People's Republic of Korea, Hong Kong SAR, Japan, Macao SAR, Mongolia, Republic of Korea, and Taiwan.&lt;/p&gt;</w:t>
       </w:r>
     </w:p>
     <w:p>
@@ -1621,7 +1621,7 @@
           <w:szCs w:val="24"/>
           <w:rtl w:val="0"/>
         </w:rPr>
-        <w:t xml:space="preserve">&lt;p class="text-justify region-text-countries"&gt;Includes Brunei Darussalam, Cambodia, Indonesia, Lao People's Democratic Republic, Malaysia, Myanmar, Philippines, Thailand, Timor-Leste, and Viet Nam.&lt;/p&gt;</w:t>
+        <w:t xml:space="preserve">&lt;p class="text-justify region-text-countries"&gt;Food supply data analyzed for Brunei Darussalam, Cambodia, Indonesia, Lao People's Democratic Republic, Malaysia, Myanmar, Philippines, Thailand, Timor-Leste, and Viet Nam.&lt;/p&gt;</w:t>
       </w:r>
     </w:p>
     <w:p>
@@ -1683,7 +1683,7 @@
           <w:szCs w:val="24"/>
           <w:rtl w:val="0"/>
         </w:rPr>
-        <w:t xml:space="preserve">&lt;p class="text-justify region-text-countries"&gt;Includes Fiji, French Polynesia, Kiribati, New Caledonia, Samoa, Solomon Islands, and Vanuatu.&lt;/p&gt;</w:t>
+        <w:t xml:space="preserve">&lt;p class="text-justify region-text-countries"&gt;Food supply data analyzed for Fiji, French Polynesia, Kiribati, New Caledonia, Samoa, Solomon Islands, and Vanuatu.&lt;/p&gt;</w:t>
       </w:r>
     </w:p>
     <w:p>
@@ -1731,7 +1731,7 @@
           <w:szCs w:val="24"/>
           <w:rtl w:val="0"/>
         </w:rPr>
-        <w:t xml:space="preserve">&lt;p class="text-justify region-text-countries"&gt;Includes Australia and New Zealand.&lt;/p&gt;</w:t>
+        <w:t xml:space="preserve">&lt;p class="text-justify region-text-countries"&gt;Food supply data analyzed for Australia and New Zealand.&lt;/p&gt;</w:t>
       </w:r>
     </w:p>
     <w:p>
@@ -1990,7 +1990,7 @@
           <w:szCs w:val="24"/>
           <w:rtl w:val="0"/>
         </w:rPr>
-        <w:t xml:space="preserve"> over each region (outside ring of the circle) to see the countries included in the region, the crops whose primary regions of diversity include the region, and a visualization of the connections between the region and other regions in regard both to its native crops’ contributions to other regions, as well as other regions’ contributions to its own agricultural production.</w:t>
+        <w:t xml:space="preserve"> over each region (outside ring of the circle) to see the crops whose primary regions of diversity include the region, the countries assessed in this analysis located within the region, and a visualization of the connections between the region and other regions in regard both to its native crops’ contributions to other regions, as well as other regions’ contributions to its own agricultural production.</w:t>
       </w:r>
     </w:p>
     <w:p>
@@ -2137,7 +2137,7 @@
           <w:szCs w:val="24"/>
           <w:rtl w:val="0"/>
         </w:rPr>
-        <w:t xml:space="preserve">&lt;p class="text-justify region-text-countries"&gt;Includes Canada and United States of America.&lt;/p&gt;</w:t>
+        <w:t xml:space="preserve">&lt;p class="text-justify region-text-countries"&gt;Production data analyzed for Canada and United States of America.&lt;/p&gt;</w:t>
       </w:r>
     </w:p>
     <w:p>
@@ -2199,7 +2199,7 @@
           <w:szCs w:val="24"/>
           <w:rtl w:val="0"/>
         </w:rPr>
-        <w:t xml:space="preserve">&lt;p class="text-justify region-text-countries"&gt;Includes Belize, Costa Rica, El Salvador, Guatemala, Honduras, Mexico, Nicaragua, and Panama.&lt;/p&gt;</w:t>
+        <w:t xml:space="preserve">&lt;p class="text-justify region-text-countries"&gt;Production data analyzed for Belize, Costa Rica, El Salvador, Guatemala, Honduras, Mexico, Nicaragua, and Panama.&lt;/p&gt;</w:t>
       </w:r>
     </w:p>
     <w:p>
@@ -2261,7 +2261,7 @@
           <w:szCs w:val="24"/>
           <w:rtl w:val="0"/>
         </w:rPr>
-        <w:t xml:space="preserve">&lt;p class="text-justify region-text-countries"&gt;Includes Antigua and Barbuda, Bahamas, Barbados, Bermuda, Cuba, Dominica, Dominican Republic, Grenada, Haiti, Jamaica, Saint Kitts and Nevis, Saint Lucia, Saint Vincent and the Grenadines, and Trinidad and Tobago.&lt;/p&gt;</w:t>
+        <w:t xml:space="preserve">&lt;p class="text-justify region-text-countries"&gt;Production data analyzed for Antigua and Barbuda, Bahamas, Barbados, Bermuda, Cuba, Dominica, Dominican Republic, Grenada, Haiti, Jamaica, Saint Kitts and Nevis, Saint Lucia, Saint Vincent and the Grenadines, and Trinidad and Tobago.&lt;/p&gt;</w:t>
       </w:r>
     </w:p>
     <w:p>
@@ -2323,7 +2323,7 @@
           <w:szCs w:val="24"/>
           <w:rtl w:val="0"/>
         </w:rPr>
-        <w:t xml:space="preserve">&lt;p class="text-justify region-text-countries"&gt;Includes Bolivia, Chile, Colombia, Ecuador, and Peru.&lt;/p&gt;</w:t>
+        <w:t xml:space="preserve">&lt;p class="text-justify region-text-countries"&gt;Production data analyzed for Bolivia, Chile, Colombia, Ecuador, and Peru.&lt;/p&gt;</w:t>
       </w:r>
     </w:p>
     <w:p>
@@ -2385,7 +2385,7 @@
           <w:szCs w:val="24"/>
           <w:rtl w:val="0"/>
         </w:rPr>
-        <w:t xml:space="preserve">&lt;p class="text-justify region-text-countries"&gt;Includes Bolivia, Brazil, Colombia, Ecuador, Guyana, Paraguay, Peru, Suriname, and Venezuela.&lt;/p&gt;</w:t>
+        <w:t xml:space="preserve">&lt;p class="text-justify region-text-countries"&gt;Production data analyzed for Bolivia, Brazil, Colombia, Ecuador, Guyana, Paraguay, Peru, Suriname, and Venezuela.&lt;/p&gt;</w:t>
       </w:r>
     </w:p>
     <w:p>
@@ -2447,7 +2447,7 @@
           <w:szCs w:val="24"/>
           <w:rtl w:val="0"/>
         </w:rPr>
-        <w:t xml:space="preserve">&lt;p class="text-justify region-text-countries"&gt;Includes Argentina, Chile, and Uruguay.&lt;/p&gt;</w:t>
+        <w:t xml:space="preserve">&lt;p class="text-justify region-text-countries"&gt;Production data analyzed for Argentina, Chile, and Uruguay.&lt;/p&gt;</w:t>
       </w:r>
     </w:p>
     <w:p>
@@ -2509,7 +2509,7 @@
           <w:szCs w:val="24"/>
           <w:rtl w:val="0"/>
         </w:rPr>
-        <w:t xml:space="preserve">&lt;p class="text-justify region-text-countries"&gt;Includes Benin, Burkina Faso, Cabo Verde, Chad, Cote d'Ivoire, Gambia, Ghana, Guinea, Guinea-Bissau, Liberia, Mali, Mauritania, Niger, Nigeria, Senegal, Sierra Leone, and Togo.&lt;/p&gt;</w:t>
+        <w:t xml:space="preserve">&lt;p class="text-justify region-text-countries"&gt;Production data analyzed for Benin, Burkina Faso, Cabo Verde, Chad, Cote d'Ivoire, Gambia, Ghana, Guinea, Guinea-Bissau, Liberia, Mali, Mauritania, Niger, Nigeria, Senegal, Sierra Leone, and Togo.&lt;/p&gt;</w:t>
       </w:r>
     </w:p>
     <w:p>
@@ -2571,7 +2571,7 @@
           <w:szCs w:val="24"/>
           <w:rtl w:val="0"/>
         </w:rPr>
-        <w:t xml:space="preserve">&lt;p class="text-justify region-text-countries"&gt;Includes Angola, Cameroon, Central African Republic, Congo, Gabon, and Sao Tome and Principe.&lt;/p&gt;</w:t>
+        <w:t xml:space="preserve">&lt;p class="text-justify region-text-countries"&gt;Production data analyzed for Angola, Cameroon, Central African Republic, Congo, Gabon, and Sao Tome and Principe.&lt;/p&gt;</w:t>
       </w:r>
     </w:p>
     <w:p>
@@ -2633,7 +2633,7 @@
           <w:szCs w:val="24"/>
           <w:rtl w:val="0"/>
         </w:rPr>
-        <w:t xml:space="preserve">&lt;p class="text-justify region-text-countries"&gt;Includes Djibouti, Ethiopia, Kenya, Rwanda, Somalia, Sudan (former), and Uganda.&lt;/p&gt;</w:t>
+        <w:t xml:space="preserve">&lt;p class="text-justify region-text-countries"&gt;Production data analyzed for Djibouti, Ethiopia, Kenya, Rwanda, Somalia, Sudan (former), and Uganda.&lt;/p&gt;</w:t>
       </w:r>
     </w:p>
     <w:p>
@@ -2695,7 +2695,7 @@
           <w:szCs w:val="24"/>
           <w:rtl w:val="0"/>
         </w:rPr>
-        <w:t xml:space="preserve">&lt;p class="text-justify region-text-countries"&gt;Includes Angola, Botswana, Lesotho, Malawi, Mozambique, Namibia, South Africa, Swaziland, United Republic of Tanzania, Zambia, and Zimbabwe.&lt;/p&gt;</w:t>
+        <w:t xml:space="preserve">&lt;p class="text-justify region-text-countries"&gt;Production data analyzed for Angola, Botswana, Lesotho, Malawi, Mozambique, Namibia, South Africa, Swaziland, United Republic of Tanzania, Zambia, and Zimbabwe.&lt;/p&gt;</w:t>
       </w:r>
     </w:p>
     <w:p>
@@ -2743,7 +2743,7 @@
           <w:szCs w:val="24"/>
           <w:rtl w:val="0"/>
         </w:rPr>
-        <w:t xml:space="preserve">&lt;p class="text-justify region-text-countries"&gt;Includes Madagascar and Mauritius.&lt;/p&gt;</w:t>
+        <w:t xml:space="preserve">&lt;p class="text-justify region-text-countries"&gt;Production data analyzed for Madagascar and Mauritius.&lt;/p&gt;</w:t>
       </w:r>
     </w:p>
     <w:p>
@@ -2805,7 +2805,7 @@
           <w:szCs w:val="24"/>
           <w:rtl w:val="0"/>
         </w:rPr>
-        <w:t xml:space="preserve">&lt;p class="text-justify region-text-countries"&gt;Includes Austria, Belgium, Denmark, Finland, France, Germany, Iceland, Ireland, Luxembourg, Netherlands, Norway, Sweden, Switzerland, and United Kingdom.&lt;/p&gt;</w:t>
+        <w:t xml:space="preserve">&lt;p class="text-justify region-text-countries"&gt;Production data analyzed for Austria, Belgium, Denmark, Finland, France, Germany, Iceland, Ireland, Luxembourg, Netherlands, Norway, Sweden, Switzerland, and United Kingdom.&lt;/p&gt;</w:t>
       </w:r>
     </w:p>
     <w:p>
@@ -2867,7 +2867,7 @@
           <w:szCs w:val="24"/>
           <w:rtl w:val="0"/>
         </w:rPr>
-        <w:t xml:space="preserve">&lt;p class="text-justify region-text-countries"&gt;Includes France, Italy, Portugal, and Spain.&lt;/p&gt;</w:t>
+        <w:t xml:space="preserve">&lt;p class="text-justify region-text-countries"&gt;Production data analyzed for France, Italy, Portugal, and Spain.&lt;/p&gt;</w:t>
       </w:r>
     </w:p>
     <w:p>
@@ -2929,7 +2929,7 @@
           <w:szCs w:val="24"/>
           <w:rtl w:val="0"/>
         </w:rPr>
-        <w:t xml:space="preserve">&lt;p class="text-justify region-text-countries"&gt;Includes Belarus, Czech Republic, Estonia, Hungary, Latvia, Lithuania, Poland, Republic of Moldova, Romania, Russian Federation, Slovakia, and Ukraine.&lt;/p&gt;</w:t>
+        <w:t xml:space="preserve">&lt;p class="text-justify region-text-countries"&gt;Production data analyzed for Belarus, Czech Republic, Estonia, Hungary, Latvia, Lithuania, Poland, Republic of Moldova, Romania, Russian Federation, Slovakia, and Ukraine.&lt;/p&gt;</w:t>
       </w:r>
     </w:p>
     <w:p>
@@ -2991,7 +2991,7 @@
           <w:szCs w:val="24"/>
           <w:rtl w:val="0"/>
         </w:rPr>
-        <w:t xml:space="preserve">&lt;p class="text-justify region-text-countries"&gt;Includes Albania, Armenia, Bosnia and Herzegovina, Bulgaria, Croatia, Georgia, Greece, Montenegro, Serbia, Slovenia, The former Yugoslav Republic of Macedonia, and Turkey.&lt;/p&gt;</w:t>
+        <w:t xml:space="preserve">&lt;p class="text-justify region-text-countries"&gt;Production data analyzed for Albania, Armenia, Bosnia and Herzegovina, Bulgaria, Croatia, Georgia, Greece, Montenegro, Serbia, Slovenia, The former Yugoslav Republic of Macedonia, and Turkey.&lt;/p&gt;</w:t>
       </w:r>
     </w:p>
     <w:p>
@@ -3053,7 +3053,7 @@
           <w:szCs w:val="24"/>
           <w:rtl w:val="0"/>
         </w:rPr>
-        <w:t xml:space="preserve">&lt;p class="text-justify region-text-countries"&gt;Includes Algeria, Cyprus, Egypt, Israel, Jordan, Lebanon, Libya, Malta, Morocco, Occupied Palestinian Territory, Syrian Arab Republic, Tunisia, and Turkey.&lt;/p&gt;</w:t>
+        <w:t xml:space="preserve">&lt;p class="text-justify region-text-countries"&gt;Production data analyzed for Algeria, Cyprus, Egypt, Israel, Jordan, Lebanon, Libya, Malta, Morocco, Occupied Palestinian Territory, Syrian Arab Republic, Tunisia, and Turkey.&lt;/p&gt;</w:t>
       </w:r>
     </w:p>
     <w:p>
@@ -3115,7 +3115,7 @@
           <w:szCs w:val="24"/>
           <w:rtl w:val="0"/>
         </w:rPr>
-        <w:t xml:space="preserve">&lt;p class="text-justify region-text-countries"&gt;Includes Afghanistan, Iran (Islamic Republic of), Iraq, Israel, Jordan, Kuwait, Lebanon, Occupied Palestinian Territory, Pakistan, Saudi Arabia, Syrian Arab Republic, Turkey, United Arab Emirates, and Yemen.&lt;/p&gt;</w:t>
+        <w:t xml:space="preserve">&lt;p class="text-justify region-text-countries"&gt;Production data analyzed for Afghanistan, Iran (Islamic Republic of), Iraq, Israel, Jordan, Kuwait, Lebanon, Occupied Palestinian Territory, Pakistan, Saudi Arabia, Syrian Arab Republic, Turkey, United Arab Emirates, and Yemen.&lt;/p&gt;</w:t>
       </w:r>
     </w:p>
     <w:p>
@@ -3177,7 +3177,7 @@
           <w:szCs w:val="24"/>
           <w:rtl w:val="0"/>
         </w:rPr>
-        <w:t xml:space="preserve">&lt;p class="text-justify region-text-countries"&gt;Includes Armenia, Azerbaijan, Georgia, Kazakhstan, Kyrgyzstan, Tajikistan, Turkmenistan, and Uzbekistan.&lt;/p&gt;</w:t>
+        <w:t xml:space="preserve">&lt;p class="text-justify region-text-countries"&gt;Production data analyzed for Armenia, Azerbaijan, Georgia, Kazakhstan, Kyrgyzstan, Tajikistan, Turkmenistan, and Uzbekistan.&lt;/p&gt;</w:t>
       </w:r>
     </w:p>
     <w:p>
@@ -3239,7 +3239,7 @@
           <w:szCs w:val="24"/>
           <w:rtl w:val="0"/>
         </w:rPr>
-        <w:t xml:space="preserve">&lt;p class="text-justify region-text-countries"&gt;Includes Bangladesh, India, Maldives, Nepal, and Sri Lanka.&lt;/p&gt;</w:t>
+        <w:t xml:space="preserve">&lt;p class="text-justify region-text-countries"&gt;Production data analyzed for Bangladesh, India, Maldives, Nepal, and Sri Lanka.&lt;/p&gt;</w:t>
       </w:r>
     </w:p>
     <w:p>
@@ -3301,7 +3301,7 @@
           <w:szCs w:val="24"/>
           <w:rtl w:val="0"/>
         </w:rPr>
-        <w:t xml:space="preserve">&lt;p class="text-justify region-text-countries"&gt;Includes China (mainland), Democratic People's Republic of Korea, Hong Kong SAR, Japan, Macao SAR, Mongolia, Republic of Korea, and Taiwan.&lt;/p&gt;</w:t>
+        <w:t xml:space="preserve">&lt;p class="text-justify region-text-countries"&gt;Production data analyzed for China (mainland), Democratic People's Republic of Korea, Hong Kong SAR, Japan, Macao SAR, Mongolia, Republic of Korea, and Taiwan.&lt;/p&gt;</w:t>
       </w:r>
     </w:p>
     <w:p>
@@ -3363,7 +3363,7 @@
           <w:szCs w:val="24"/>
           <w:rtl w:val="0"/>
         </w:rPr>
-        <w:t xml:space="preserve">&lt;p class="text-justify region-text-countries"&gt;Includes Brunei Darussalam, Cambodia, Indonesia, Lao People's Democratic Republic, Malaysia, Myanmar, Philippines, Thailand, Timor-Leste, and Viet Nam.&lt;/p&gt;</w:t>
+        <w:t xml:space="preserve">&lt;p class="text-justify region-text-countries"&gt;Production data analyzed for Brunei Darussalam, Cambodia, Indonesia, Lao People's Democratic Republic, Malaysia, Myanmar, Philippines, Thailand, Timor-Leste, and Viet Nam.&lt;/p&gt;</w:t>
       </w:r>
     </w:p>
     <w:p>
@@ -3425,7 +3425,7 @@
           <w:szCs w:val="24"/>
           <w:rtl w:val="0"/>
         </w:rPr>
-        <w:t xml:space="preserve">&lt;p class="text-justify region-text-countries"&gt;Includes Fiji, French Polynesia, Kiribati, New Caledonia, Samoa, Solomon Islands, and Vanuatu.&lt;/p&gt;</w:t>
+        <w:t xml:space="preserve">&lt;p class="text-justify region-text-countries"&gt;Production data analyzed for Fiji, French Polynesia, Kiribati, New Caledonia, Samoa, Solomon Islands, and Vanuatu.&lt;/p&gt;</w:t>
       </w:r>
     </w:p>
     <w:p>
@@ -3473,7 +3473,7 @@
           <w:szCs w:val="24"/>
           <w:rtl w:val="0"/>
         </w:rPr>
-        <w:t xml:space="preserve">&lt;p class="text-justify region-text-countries"&gt;Includes Australia and New Zealand.&lt;/p&gt;</w:t>
+        <w:t xml:space="preserve">&lt;p class="text-justify region-text-countries"&gt;Production data analyzed for Australia and New Zealand.&lt;/p&gt;</w:t>
       </w:r>
     </w:p>
     <w:p>

</xml_diff>